<commit_message>
Updated AndroidNotes docx and BookTeraIssues xlsx
</commit_message>
<xml_diff>
--- a/Helpers/Android jegyzetek.docx
+++ b/Helpers/Android jegyzetek.docx
@@ -186,6 +186,30 @@
       </w:pPr>
       <w:r>
         <w:t>A XAML sokkal ügyesebb, mint ez az Android xml… Egységes, mindenhol ugyanúgy tudom szerkeszteni a child elementeket (nagyjából). Míg android-nál minden esetben egyéni a cucc…</w:t>
+      </w:r>
+    </w:p>
+    <w:p>
+      <w:pPr>
+        <w:pStyle w:val="Listaszerbekezds"/>
+        <w:numPr>
+          <w:ilvl w:val="0"/>
+          <w:numId w:val="1"/>
+        </w:numPr>
+      </w:pPr>
+      <w:r>
+        <w:t>WP-nél jobban szét lehetett szedni a dolgokat. Pl a BookBlock kilistázás sokkal egyszerűbben és logikusabban ment ott, mint Android-on</w:t>
+      </w:r>
+    </w:p>
+    <w:p>
+      <w:pPr>
+        <w:pStyle w:val="Listaszerbekezds"/>
+        <w:numPr>
+          <w:ilvl w:val="0"/>
+          <w:numId w:val="1"/>
+        </w:numPr>
+      </w:pPr>
+      <w:r>
+        <w:t>Android: Fragment: nem rakhatod bele a layout-ba, ha ki akarod cserélni. Így már csak kódból használhatod</w:t>
       </w:r>
       <w:bookmarkStart w:id="0" w:name="_GoBack"/>
       <w:bookmarkEnd w:id="0"/>

</xml_diff>